<commit_message>
Incluyendo inserción de dirección y pequeños detalles arreglados en generación de minuta
</commit_message>
<xml_diff>
--- a/media/templatedocs/minuta_papeles.docx
+++ b/media/templatedocs/minuta_papeles.docx
@@ -135,7 +135,25 @@
           <w:sz w:val="20"/>
           <w:szCs w:val="20"/>
         </w:rPr>
-        <w:t xml:space="preserve">, reunidos en las oficinas que ocupa la Dirección de Coordinación de Órganos Internos de Control Sectorial ”C”, ubicadas en el piso 14 de Avenida Arcos de Belén, Número 2, Colonia Doctores, C.P. 06720, Alcaldía Cuauhtémoc, Ciudad de México, con fundamento en las fracciones V y XXVI del artículo 265 del Reglamento Interior del Poder Ejecutivo y de la Administración Pública de la Ciudad de México, </w:t>
+        <w:t>, reunidos en las oficinas que ocupa la Dirección de Coordinación de Órganos Internos de Control Sectorial ”</w:t>
+      </w:r>
+      <w:r>
+        <w:rPr>
+          <w:bCs/>
+          <w:color w:val="595959" w:themeColor="text1" w:themeTint="A6"/>
+          <w:sz w:val="20"/>
+          <w:szCs w:val="20"/>
+        </w:rPr>
+        <w:t>P34</w:t>
+      </w:r>
+      <w:r>
+        <w:rPr>
+          <w:bCs/>
+          <w:color w:val="595959" w:themeColor="text1" w:themeTint="A6"/>
+          <w:sz w:val="20"/>
+          <w:szCs w:val="20"/>
+        </w:rPr>
+        <w:t xml:space="preserve">”, ubicadas en el piso 14 de Avenida Arcos de Belén, Número 2, Colonia Doctores, C.P. 06720, Alcaldía Cuauhtémoc, Ciudad de México, con fundamento en las fracciones V y XXVI del artículo 265 del Reglamento Interior del Poder Ejecutivo y de la Administración Pública de la Ciudad de México, </w:t>
       </w:r>
       <w:r>
         <w:rPr>
@@ -1110,7 +1128,25 @@
           <w:sz w:val="20"/>
           <w:szCs w:val="20"/>
         </w:rPr>
-        <w:t>. En consecuencia, esta Dirección de Coordinación de Órganos Internos de Control Sectorial "C" llevó a cabo la revisión de la documentación presentada por el Órgano Interno de Control, de conformidad con la cédula de supervisión</w:t>
+        <w:t>. En consecuencia, esta Dirección de Coordinación de Órganos Internos de Control Sectorial "</w:t>
+      </w:r>
+      <w:r>
+        <w:rPr>
+          <w:bCs/>
+          <w:color w:val="595959" w:themeColor="text1" w:themeTint="A6"/>
+          <w:sz w:val="20"/>
+          <w:szCs w:val="20"/>
+        </w:rPr>
+        <w:t>P34</w:t>
+      </w:r>
+      <w:r>
+        <w:rPr>
+          <w:bCs/>
+          <w:color w:val="595959" w:themeColor="text1" w:themeTint="A6"/>
+          <w:sz w:val="20"/>
+          <w:szCs w:val="20"/>
+        </w:rPr>
+        <w:t>" llevó a cabo la revisión de la documentación presentada por el Órgano Interno de Control, de conformidad con la cédula de supervisión</w:t>
       </w:r>
       <w:r>
         <w:rPr>
@@ -1421,7 +1457,25 @@
           <w:sz w:val="20"/>
           <w:szCs w:val="20"/>
         </w:rPr>
-        <w:t xml:space="preserve"> de Coordinacion de Órganos Internos de Control Sectorial “C”, para llevar a cabo las medidas conducentes con la finalidad de realizar una adecuada ejecución de las actividades de fiscalización.</w:t>
+        <w:t xml:space="preserve"> de Coordinacion de Órganos Internos de Control Sectorial “</w:t>
+      </w:r>
+      <w:r>
+        <w:rPr>
+          <w:bCs/>
+          <w:color w:val="595959" w:themeColor="text1" w:themeTint="A6"/>
+          <w:sz w:val="20"/>
+          <w:szCs w:val="20"/>
+        </w:rPr>
+        <w:t>P34</w:t>
+      </w:r>
+      <w:r>
+        <w:rPr>
+          <w:bCs/>
+          <w:color w:val="595959" w:themeColor="text1" w:themeTint="A6"/>
+          <w:sz w:val="20"/>
+          <w:szCs w:val="20"/>
+        </w:rPr>
+        <w:t>”, para llevar a cabo las medidas conducentes con la finalidad de realizar una adecuada ejecución de las actividades de fiscalización.</w:t>
       </w:r>
     </w:p>
     <w:p>
@@ -1491,47 +1545,7 @@
           <w:sz w:val="20"/>
           <w:szCs w:val="20"/>
         </w:rPr>
-        <w:t xml:space="preserve">C I E R </w:t>
-      </w:r>
-      <w:proofErr w:type="spellStart"/>
-      <w:r>
-        <w:rPr>
-          <w:b/>
-          <w:color w:val="595959" w:themeColor="text1" w:themeTint="A6"/>
-          <w:sz w:val="20"/>
-          <w:szCs w:val="20"/>
-        </w:rPr>
-        <w:t>R</w:t>
-      </w:r>
-      <w:proofErr w:type="spellEnd"/>
-      <w:r>
-        <w:rPr>
-          <w:b/>
-          <w:color w:val="595959" w:themeColor="text1" w:themeTint="A6"/>
-          <w:sz w:val="20"/>
-          <w:szCs w:val="20"/>
-        </w:rPr>
-        <w:t xml:space="preserve"> </w:t>
-      </w:r>
-      <w:proofErr w:type="gramStart"/>
-      <w:r>
-        <w:rPr>
-          <w:b/>
-          <w:color w:val="595959" w:themeColor="text1" w:themeTint="A6"/>
-          <w:sz w:val="20"/>
-          <w:szCs w:val="20"/>
-        </w:rPr>
-        <w:t>E  D</w:t>
-      </w:r>
-      <w:proofErr w:type="gramEnd"/>
-      <w:r>
-        <w:rPr>
-          <w:b/>
-          <w:color w:val="595959" w:themeColor="text1" w:themeTint="A6"/>
-          <w:sz w:val="20"/>
-          <w:szCs w:val="20"/>
-        </w:rPr>
-        <w:t xml:space="preserve"> E  L A  M I N U T A</w:t>
+        <w:t>C I E R R E  D E  L A  M I N U T A</w:t>
       </w:r>
       <w:r>
         <w:rPr>
@@ -1647,27 +1661,7 @@
           <w:sz w:val="20"/>
           <w:szCs w:val="20"/>
         </w:rPr>
-        <w:t xml:space="preserve">del día de su inicio. Asimismo, previa lectura de lo plasmado en la </w:t>
-      </w:r>
-      <w:proofErr w:type="gramStart"/>
-      <w:r>
-        <w:rPr>
-          <w:bCs/>
-          <w:color w:val="595959" w:themeColor="text1" w:themeTint="A6"/>
-          <w:sz w:val="20"/>
-          <w:szCs w:val="20"/>
-        </w:rPr>
-        <w:t>misma,</w:t>
-      </w:r>
-      <w:proofErr w:type="gramEnd"/>
-      <w:r>
-        <w:rPr>
-          <w:bCs/>
-          <w:color w:val="595959" w:themeColor="text1" w:themeTint="A6"/>
-          <w:sz w:val="20"/>
-          <w:szCs w:val="20"/>
-        </w:rPr>
-        <w:t xml:space="preserve"> se procede a recabar las firmas en cada una de sus hojas, asentándose que este documento consta de </w:t>
+        <w:t xml:space="preserve">del día de su inicio. Asimismo, previa lectura de lo plasmado en la misma, se procede a recabar las firmas en cada una de sus hojas, asentándose que este documento consta de </w:t>
       </w:r>
       <w:r>
         <w:rPr>
@@ -1734,7 +1728,25 @@
           <w:sz w:val="20"/>
           <w:szCs w:val="20"/>
         </w:rPr>
-        <w:t xml:space="preserve"> Internos de Control Sectorial "C" y el otro, para el Órgano Interno de Control e</w:t>
+        <w:t xml:space="preserve"> Internos de Control Sectorial "</w:t>
+      </w:r>
+      <w:r>
+        <w:rPr>
+          <w:bCs/>
+          <w:color w:val="595959" w:themeColor="text1" w:themeTint="A6"/>
+          <w:sz w:val="20"/>
+          <w:szCs w:val="20"/>
+        </w:rPr>
+        <w:t>P34</w:t>
+      </w:r>
+      <w:r>
+        <w:rPr>
+          <w:bCs/>
+          <w:color w:val="595959" w:themeColor="text1" w:themeTint="A6"/>
+          <w:sz w:val="20"/>
+          <w:szCs w:val="20"/>
+        </w:rPr>
+        <w:t>" y el otro, para el Órgano Interno de Control e</w:t>
       </w:r>
       <w:r>
         <w:rPr>
@@ -1828,7 +1840,21 @@
                 <w:b/>
                 <w:color w:val="595959"/>
               </w:rPr>
-              <w:t>POR LA DIRECCIÓN DE COORDINACIÓN DE ÓRGANOS INTERNOS DE CONTROL SECTORIAL “C”</w:t>
+              <w:t>POR LA DIRECCIÓN DE COORDINACIÓN DE ÓRGANOS INTERNOS DE CONTROL SECTORIAL “</w:t>
+            </w:r>
+            <w:r>
+              <w:rPr>
+                <w:b/>
+                <w:color w:val="595959"/>
+              </w:rPr>
+              <w:t>P34</w:t>
+            </w:r>
+            <w:r>
+              <w:rPr>
+                <w:b/>
+                <w:color w:val="595959"/>
+              </w:rPr>
+              <w:t>”</w:t>
             </w:r>
           </w:p>
         </w:tc>
@@ -1896,9 +1922,8 @@
               <w:rPr>
                 <w:b/>
                 <w:color w:val="595959"/>
-                <w:highlight w:val="yellow"/>
               </w:rPr>
-              <w:t>P24</w:t>
+              <w:t>P33</w:t>
             </w:r>
           </w:p>
         </w:tc>
@@ -2499,7 +2524,7 @@
           <w:sz w:val="16"/>
           <w:szCs w:val="16"/>
         </w:rPr>
-        <w:t xml:space="preserve">ESTA HOJA DE FIRMAS FORMA PARTE INTEGRA DE LA MINUTA DE SUPERVISIÓN EN LA QUE PARTICIPÓ LA DIRECCIÓN DE COORDINACIÓN DE ÓRGANOS INTERNOS DE CONTROL SECTORIAL “C” Y </w:t>
+        <w:t>ESTA HOJA DE FIRMAS FORMA PARTE INTEGRA DE LA MINUTA DE SUPERVISIÓN EN LA QUE PARTICIPÓ LA DIRECCIÓN DE COORDINACIÓN DE ÓRGANOS INTERNOS DE CONTROL SECTORIAL “</w:t>
       </w:r>
       <w:r>
         <w:rPr>
@@ -2508,7 +2533,7 @@
           <w:sz w:val="16"/>
           <w:szCs w:val="16"/>
         </w:rPr>
-        <w:t>EL ÓRGANO INTERNO DE CONTROL EN</w:t>
+        <w:t>P34</w:t>
       </w:r>
       <w:r>
         <w:rPr>
@@ -2517,7 +2542,7 @@
           <w:sz w:val="16"/>
           <w:szCs w:val="16"/>
         </w:rPr>
-        <w:t xml:space="preserve"> </w:t>
+        <w:t xml:space="preserve">” Y </w:t>
       </w:r>
       <w:r>
         <w:rPr>
@@ -2525,9 +2550,8 @@
           <w:color w:val="595959" w:themeColor="text1" w:themeTint="A6"/>
           <w:sz w:val="16"/>
           <w:szCs w:val="16"/>
-          <w:highlight w:val="yellow"/>
-        </w:rPr>
-        <w:t>P24</w:t>
+        </w:rPr>
+        <w:t>EL ÓRGANO INTERNO DE CONTROL EN</w:t>
       </w:r>
       <w:r>
         <w:rPr>
@@ -2536,7 +2560,7 @@
           <w:sz w:val="16"/>
           <w:szCs w:val="16"/>
         </w:rPr>
-        <w:t>, REALIZADA EL DÍA</w:t>
+        <w:t xml:space="preserve"> </w:t>
       </w:r>
       <w:r>
         <w:rPr>
@@ -2545,7 +2569,7 @@
           <w:sz w:val="16"/>
           <w:szCs w:val="16"/>
         </w:rPr>
-        <w:t xml:space="preserve"> </w:t>
+        <w:t>P33</w:t>
       </w:r>
       <w:r>
         <w:rPr>
@@ -2553,34 +2577,34 @@
           <w:color w:val="595959" w:themeColor="text1" w:themeTint="A6"/>
           <w:sz w:val="16"/>
           <w:szCs w:val="16"/>
-          <w:highlight w:val="yellow"/>
-        </w:rPr>
-        <w:t>P28</w:t>
-      </w:r>
-      <w:r>
-        <w:rPr>
+        </w:rPr>
+        <w:t>, REALIZADA EL DÍA</w:t>
+      </w:r>
+      <w:r>
+        <w:rPr>
+          <w:bCs/>
           <w:color w:val="595959" w:themeColor="text1" w:themeTint="A6"/>
           <w:sz w:val="16"/>
           <w:szCs w:val="16"/>
         </w:rPr>
-        <w:t xml:space="preserve"> DE</w:t>
-      </w:r>
-      <w:r>
-        <w:rPr>
+        <w:t xml:space="preserve"> </w:t>
+      </w:r>
+      <w:r>
+        <w:rPr>
+          <w:bCs/>
           <w:color w:val="595959" w:themeColor="text1" w:themeTint="A6"/>
           <w:sz w:val="16"/>
           <w:szCs w:val="16"/>
         </w:rPr>
-        <w:t xml:space="preserve"> </w:t>
+        <w:t>P28</w:t>
       </w:r>
       <w:r>
         <w:rPr>
           <w:color w:val="595959" w:themeColor="text1" w:themeTint="A6"/>
           <w:sz w:val="16"/>
           <w:szCs w:val="16"/>
-          <w:highlight w:val="yellow"/>
-        </w:rPr>
-        <w:t>P29</w:t>
+        </w:rPr>
+        <w:t xml:space="preserve"> DE</w:t>
       </w:r>
       <w:r>
         <w:rPr>
@@ -2588,7 +2612,7 @@
           <w:sz w:val="16"/>
           <w:szCs w:val="16"/>
         </w:rPr>
-        <w:t xml:space="preserve"> DE</w:t>
+        <w:t xml:space="preserve"> </w:t>
       </w:r>
       <w:r>
         <w:rPr>
@@ -2596,14 +2620,29 @@
           <w:sz w:val="16"/>
           <w:szCs w:val="16"/>
         </w:rPr>
-        <w:t xml:space="preserve"> </w:t>
+        <w:t>P29</w:t>
       </w:r>
       <w:r>
         <w:rPr>
           <w:color w:val="595959" w:themeColor="text1" w:themeTint="A6"/>
           <w:sz w:val="16"/>
           <w:szCs w:val="16"/>
-          <w:highlight w:val="yellow"/>
+        </w:rPr>
+        <w:t xml:space="preserve"> DE</w:t>
+      </w:r>
+      <w:r>
+        <w:rPr>
+          <w:color w:val="595959" w:themeColor="text1" w:themeTint="A6"/>
+          <w:sz w:val="16"/>
+          <w:szCs w:val="16"/>
+        </w:rPr>
+        <w:t xml:space="preserve"> </w:t>
+      </w:r>
+      <w:r>
+        <w:rPr>
+          <w:color w:val="595959" w:themeColor="text1" w:themeTint="A6"/>
+          <w:sz w:val="16"/>
+          <w:szCs w:val="16"/>
         </w:rPr>
         <w:t>P30</w:t>
       </w:r>
@@ -3359,7 +3398,7 @@
                               <w:sz w:val="16"/>
                               <w:szCs w:val="16"/>
                             </w:rPr>
-                            <w:t>DIRECCIÓN DE COORDINACIÓN DE ÓRGANOS INTERNOS DE CONTROL SECTORIAL “C”</w:t>
+                            <w:t>DIRECCIÓN DE COORDINACIÓN DE ÓRGANOS INTERNOS DE CONTROL SECTORIAL</w:t>
                           </w:r>
                         </w:p>
                         <w:p>
@@ -3461,7 +3500,7 @@
                         <w:sz w:val="16"/>
                         <w:szCs w:val="16"/>
                       </w:rPr>
-                      <w:t>DIRECCIÓN DE COORDINACIÓN DE ÓRGANOS INTERNOS DE CONTROL SECTORIAL “C”</w:t>
+                      <w:t>DIRECCIÓN DE COORDINACIÓN DE ÓRGANOS INTERNOS DE CONTROL SECTORIAL</w:t>
                     </w:r>
                   </w:p>
                   <w:p>

</xml_diff>